<commit_message>
update data cleaning and study labeling
</commit_message>
<xml_diff>
--- a/manuscripts/manuscript_format.docx
+++ b/manuscripts/manuscript_format.docx
@@ -5,7 +5,14 @@
     <w:p>
       <w:pPr>
         <w:pStyle w:val="Title"/>
-        <w:ind w:firstLine="0"/>
+      </w:pPr>
+      <w:r>
+        <w:t>Title</w:t>
+      </w:r>
+    </w:p>
+    <w:p>
+      <w:pPr>
+        <w:pStyle w:val="Title"/>
         <w:rPr>
           <w:sz w:val="40"/>
           <w:szCs w:val="40"/>
@@ -22,7 +29,6 @@
     <w:p>
       <w:pPr>
         <w:pStyle w:val="Author"/>
-        <w:ind w:firstLine="0"/>
       </w:pPr>
       <w:r>
         <w:t>Andrew Mertens</w:t>
@@ -31,7 +37,6 @@
     <w:p>
       <w:pPr>
         <w:pStyle w:val="Date"/>
-        <w:ind w:firstLine="0"/>
       </w:pPr>
       <w:r>
         <w:t>Sept 28, 2020</w:t>
@@ -44,95 +49,123 @@
     </w:p>
     <w:p>
       <w:pPr>
+        <w:pStyle w:val="Heading2"/>
+      </w:pPr>
+      <w:proofErr w:type="spellStart"/>
+      <w:r>
+        <w:t>Fdsgdfsh</w:t>
+      </w:r>
+      <w:proofErr w:type="spellEnd"/>
+    </w:p>
+    <w:p>
+      <w:pPr>
+        <w:pStyle w:val="Heading3"/>
+      </w:pPr>
+      <w:proofErr w:type="spellStart"/>
+      <w:r>
+        <w:t>Dasfghgh</w:t>
+      </w:r>
+      <w:proofErr w:type="spellEnd"/>
+    </w:p>
+    <w:p>
+      <w:pPr>
+        <w:pStyle w:val="Heading5"/>
+      </w:pPr>
+      <w:proofErr w:type="spellStart"/>
+      <w:r>
+        <w:t>Dfhdsh</w:t>
+      </w:r>
+      <w:proofErr w:type="spellEnd"/>
+    </w:p>
+    <w:p>
+      <w:pPr>
+        <w:pStyle w:val="Heading1"/>
+      </w:pPr>
+      <w:r>
+        <w:t>Background</w:t>
+      </w:r>
+    </w:p>
+    <w:p>
+      <w:pPr>
         <w:pStyle w:val="BodyText"/>
       </w:pPr>
-    </w:p>
-    <w:p>
-      <w:pPr>
-        <w:pStyle w:val="Heading1"/>
-      </w:pPr>
-      <w:r>
-        <w:t>Background</w:t>
-      </w:r>
+      <w:r>
+        <w:t xml:space="preserve">Water, sanitation and hygiene (WASH) improvements aim to reduce childhood enteric infections, subsequent diarrheal disease and </w:t>
+      </w:r>
+      <w:proofErr w:type="gramStart"/>
+      <w:r>
+        <w:t>growth</w:t>
+      </w:r>
+      <w:proofErr w:type="gramEnd"/>
     </w:p>
     <w:p>
       <w:pPr>
         <w:pStyle w:val="BodyText"/>
       </w:pPr>
-      <w:r>
-        <w:t xml:space="preserve">Water, sanitation and hygiene (WASH) improvements aim to reduce childhood enteric infections, subsequent diarrheal disease and </w:t>
+    </w:p>
+    <w:p>
+      <w:pPr>
+        <w:pStyle w:val="FirstParagraph"/>
+      </w:pPr>
+      <w:r>
+        <w:t xml:space="preserve">Water, </w:t>
       </w:r>
       <w:proofErr w:type="gramStart"/>
       <w:r>
-        <w:t>growth</w:t>
+        <w:t>sanitation</w:t>
       </w:r>
       <w:proofErr w:type="gramEnd"/>
+      <w:r>
+        <w:t xml:space="preserve"> and hygiene (WASH) improvements aim to reduce childhood enteric infections, subsequent diarrheal disease and growth faltering by reducing child exposure to fecal-orally transmitted pathogens in the environment. Until recently, trials of WASH interventions have primarily focused on documenting health outcomes such as caregiver-reported diarrhea without quantifying intermediate outcomes along the causal chain, such as detection of pathogens in environmental samples and in human biological specimens. Without measuring these causal intermediates, trials are limited to a “black box” understanding, where underlying mechanisms of interventions are </w:t>
+      </w:r>
+      <w:proofErr w:type="gramStart"/>
+      <w:r>
+        <w:t>unknown</w:t>
+      </w:r>
+      <w:proofErr w:type="gramEnd"/>
+      <w:r>
+        <w:t xml:space="preserve"> and investigators can only speculate about reasons for intervention success or failure. Inspecting the causal chain is especially important given the small or null effects on child diarrhea and growth achieved in recent well-conducted trials of WASH interventions.</w:t>
+      </w:r>
+      <w:r>
+        <w:rPr>
+          <w:vertAlign w:val="superscript"/>
+        </w:rPr>
+        <w:t>1–</w:t>
+      </w:r>
+      <w:proofErr w:type="gramStart"/>
+      <w:r>
+        <w:rPr>
+          <w:vertAlign w:val="superscript"/>
+        </w:rPr>
+        <w:t>3</w:t>
+      </w:r>
+      <w:proofErr w:type="gramEnd"/>
     </w:p>
     <w:p>
       <w:pPr>
         <w:pStyle w:val="BodyText"/>
       </w:pPr>
-    </w:p>
-    <w:p>
-      <w:pPr>
-        <w:pStyle w:val="FirstParagraph"/>
-      </w:pPr>
-      <w:r>
-        <w:t xml:space="preserve">Water, </w:t>
-      </w:r>
-      <w:proofErr w:type="gramStart"/>
-      <w:r>
-        <w:t>sanitation</w:t>
-      </w:r>
-      <w:proofErr w:type="gramEnd"/>
-      <w:r>
-        <w:t xml:space="preserve"> and hygiene (WASH) improvements aim to reduce childhood enteric infections, subsequent diarrheal disease and growth faltering by reducing child exposure to fecal-orally transmitted pathogens in the environment. Until recently, trials of WASH interventions have primarily focused on documenting health outcomes such as caregiver-reported diarrhea without quantifying intermediate outcomes along the causal chain, such as detection of pathogens in environmental samples and in human biological specimens. Without measuring these causal intermediates, trials are limited to a “black box” understanding, where underlying mechanisms of interventions are </w:t>
-      </w:r>
-      <w:proofErr w:type="gramStart"/>
-      <w:r>
-        <w:t>unknown</w:t>
-      </w:r>
-      <w:proofErr w:type="gramEnd"/>
-      <w:r>
-        <w:t xml:space="preserve"> and investigators can only speculate about reasons for intervention success or failure. Inspecting the causal chain is especially important given the small or null effects on child diarrhea and growth achieved in recent well-conducted trials of WASH interventions.</w:t>
-      </w:r>
-      <w:r>
-        <w:rPr>
-          <w:vertAlign w:val="superscript"/>
-        </w:rPr>
-        <w:t>1–</w:t>
-      </w:r>
-      <w:proofErr w:type="gramStart"/>
-      <w:r>
-        <w:rPr>
-          <w:vertAlign w:val="superscript"/>
-        </w:rPr>
-        <w:t>3</w:t>
-      </w:r>
-      <w:proofErr w:type="gramEnd"/>
+      <w:r>
+        <w:t xml:space="preserve">Additionally, studies that have collected environmental samples to date have primarily focused on drinking water (and, to a smaller extent, hands and food) while other pathways such as soil and surfaces in the domestic environment have received less attention.4 Furthermore, most studies have relied on measuring indicator organisms in the environment as a proxy for pathogens; these indicators can originate from non-fecal sources,5 cannot differentiate between human vs. animal fecal contamination, 6 and correlate poorly with the presence of pathogen.7 Recent advances in DNA-based diagnostics now allow detection of a range of </w:t>
+      </w:r>
+      <w:proofErr w:type="spellStart"/>
+      <w:r>
+        <w:t>enteropathogens</w:t>
+      </w:r>
+      <w:proofErr w:type="spellEnd"/>
+      <w:r>
+        <w:t xml:space="preserve"> in human </w:t>
+      </w:r>
+      <w:r>
+        <w:lastRenderedPageBreak/>
+        <w:t>biological specimens and environmental samples,8 as well as distinction between human vs. animal fecal sources through molecular source tracking (MST) markers.9</w:t>
+      </w:r>
     </w:p>
     <w:p>
       <w:pPr>
         <w:pStyle w:val="BodyText"/>
       </w:pPr>
       <w:r>
-        <w:t xml:space="preserve">Additionally, studies that have collected environmental samples to date have primarily focused on drinking water (and, to a smaller extent, hands and food) while other pathways such as soil and surfaces in the domestic environment have received less attention.4 Furthermore, most studies have relied on measuring indicator organisms in the environment as a proxy for pathogens; these indicators can originate from non-fecal sources,5 cannot differentiate between human vs. animal fecal contamination, 6 and correlate poorly with the presence of pathogen.7 Recent advances in DNA-based diagnostics now allow detection of a range of </w:t>
-      </w:r>
-      <w:proofErr w:type="spellStart"/>
-      <w:r>
-        <w:t>enteropathogens</w:t>
-      </w:r>
-      <w:proofErr w:type="spellEnd"/>
-      <w:r>
-        <w:t xml:space="preserve"> in human biological specimens and environmental samples,8 as well as distinction between human vs. animal fecal sources through molecular source tracking (MST) markers.9</w:t>
-      </w:r>
-    </w:p>
-    <w:p>
-      <w:pPr>
-        <w:pStyle w:val="BodyText"/>
-      </w:pPr>
-      <w:r>
-        <w:lastRenderedPageBreak/>
         <w:t>We aimed to assess the effect of WASH interventions on specific pathogens, pathogen types (viruses, bacteria, protozoa, helminths) and human vs. animal MST markers in the environment. We conducted a systematic review of WASH intervention studies that have measured pathogens and/or MST markers in environmental samples, and we conducted an individual participant data (IPD) meta-analysis of WASH trials that have measured pathogens and/or MST markers in the environment to explore causal relationships between WASH interventions and pathogen and MST presence and abundance in the environment.</w:t>
       </w:r>
     </w:p>
@@ -263,6 +296,210 @@
         </w:rPr>
         <w:t>Sparse in many categories</w:t>
       </w:r>
+    </w:p>
+    <w:p>
+      <w:pPr>
+        <w:pStyle w:val="Compact"/>
+        <w:spacing w:line="256" w:lineRule="auto"/>
+        <w:rPr>
+          <w:sz w:val="22"/>
+          <w:szCs w:val="32"/>
+        </w:rPr>
+      </w:pPr>
+    </w:p>
+    <w:p>
+      <w:pPr>
+        <w:pStyle w:val="Compact"/>
+        <w:numPr>
+          <w:ilvl w:val="0"/>
+          <w:numId w:val="25"/>
+        </w:numPr>
+        <w:rPr>
+          <w:sz w:val="22"/>
+          <w:szCs w:val="32"/>
+        </w:rPr>
+      </w:pPr>
+      <w:r>
+        <w:rPr>
+          <w:sz w:val="22"/>
+          <w:szCs w:val="32"/>
+        </w:rPr>
+        <w:t>The WASH Benefits Bangladesh trial</w:t>
+      </w:r>
+      <w:r>
+        <w:rPr>
+          <w:sz w:val="22"/>
+          <w:szCs w:val="32"/>
+          <w:vertAlign w:val="superscript"/>
+        </w:rPr>
+        <w:t>15</w:t>
+      </w:r>
+    </w:p>
+    <w:p>
+      <w:pPr>
+        <w:pStyle w:val="Compact"/>
+        <w:numPr>
+          <w:ilvl w:val="0"/>
+          <w:numId w:val="25"/>
+        </w:numPr>
+        <w:rPr>
+          <w:sz w:val="22"/>
+          <w:szCs w:val="32"/>
+        </w:rPr>
+      </w:pPr>
+      <w:r>
+        <w:rPr>
+          <w:sz w:val="22"/>
+          <w:szCs w:val="32"/>
+        </w:rPr>
+        <w:t>The WASH Benefits Kenya trial</w:t>
+      </w:r>
+      <w:r>
+        <w:rPr>
+          <w:sz w:val="22"/>
+          <w:szCs w:val="32"/>
+          <w:vertAlign w:val="superscript"/>
+        </w:rPr>
+        <w:t>15</w:t>
+      </w:r>
+    </w:p>
+    <w:p>
+      <w:pPr>
+        <w:pStyle w:val="Compact"/>
+        <w:numPr>
+          <w:ilvl w:val="0"/>
+          <w:numId w:val="25"/>
+        </w:numPr>
+        <w:rPr>
+          <w:sz w:val="22"/>
+          <w:szCs w:val="32"/>
+        </w:rPr>
+      </w:pPr>
+      <w:r>
+        <w:rPr>
+          <w:sz w:val="22"/>
+          <w:szCs w:val="32"/>
+        </w:rPr>
+        <w:t xml:space="preserve">The </w:t>
+      </w:r>
+      <w:proofErr w:type="spellStart"/>
+      <w:r>
+        <w:rPr>
+          <w:sz w:val="22"/>
+          <w:szCs w:val="32"/>
+        </w:rPr>
+        <w:t>MapSan</w:t>
+      </w:r>
+      <w:proofErr w:type="spellEnd"/>
+      <w:r>
+        <w:rPr>
+          <w:sz w:val="22"/>
+          <w:szCs w:val="32"/>
+        </w:rPr>
+        <w:t xml:space="preserve"> trial in Mozambique</w:t>
+      </w:r>
+      <w:r>
+        <w:rPr>
+          <w:sz w:val="22"/>
+          <w:szCs w:val="32"/>
+          <w:vertAlign w:val="superscript"/>
+        </w:rPr>
+        <w:t>16</w:t>
+      </w:r>
+    </w:p>
+    <w:p>
+      <w:pPr>
+        <w:pStyle w:val="Compact"/>
+        <w:numPr>
+          <w:ilvl w:val="0"/>
+          <w:numId w:val="25"/>
+        </w:numPr>
+        <w:rPr>
+          <w:sz w:val="22"/>
+          <w:szCs w:val="32"/>
+        </w:rPr>
+      </w:pPr>
+      <w:r>
+        <w:rPr>
+          <w:sz w:val="22"/>
+          <w:szCs w:val="32"/>
+        </w:rPr>
+        <w:t>The Gram Vikas matched cohort study in India</w:t>
+      </w:r>
+      <w:r>
+        <w:rPr>
+          <w:sz w:val="22"/>
+          <w:szCs w:val="32"/>
+          <w:vertAlign w:val="superscript"/>
+        </w:rPr>
+        <w:t>17</w:t>
+      </w:r>
+    </w:p>
+    <w:p>
+      <w:pPr>
+        <w:pStyle w:val="Compact"/>
+        <w:numPr>
+          <w:ilvl w:val="0"/>
+          <w:numId w:val="25"/>
+        </w:numPr>
+        <w:rPr>
+          <w:sz w:val="22"/>
+          <w:szCs w:val="32"/>
+        </w:rPr>
+      </w:pPr>
+      <w:r>
+        <w:rPr>
+          <w:sz w:val="22"/>
+          <w:szCs w:val="32"/>
+        </w:rPr>
+        <w:t>The Odisha Total Sanitation Campaign trial in India</w:t>
+      </w:r>
+      <w:r>
+        <w:rPr>
+          <w:sz w:val="22"/>
+          <w:szCs w:val="32"/>
+          <w:vertAlign w:val="superscript"/>
+        </w:rPr>
+        <w:t>18</w:t>
+      </w:r>
+    </w:p>
+    <w:p>
+      <w:pPr>
+        <w:pStyle w:val="Compact"/>
+        <w:numPr>
+          <w:ilvl w:val="0"/>
+          <w:numId w:val="25"/>
+        </w:numPr>
+        <w:rPr>
+          <w:sz w:val="22"/>
+          <w:szCs w:val="32"/>
+        </w:rPr>
+      </w:pPr>
+      <w:r>
+        <w:rPr>
+          <w:sz w:val="22"/>
+          <w:szCs w:val="32"/>
+        </w:rPr>
+        <w:t>The CHoBI7 Trial in Bangladesh</w:t>
+      </w:r>
+      <w:r>
+        <w:rPr>
+          <w:sz w:val="22"/>
+          <w:szCs w:val="32"/>
+          <w:vertAlign w:val="superscript"/>
+        </w:rPr>
+        <w:t>19</w:t>
+      </w:r>
+    </w:p>
+    <w:p>
+      <w:pPr>
+        <w:pStyle w:val="Heading4"/>
+        <w:ind w:left="720"/>
+        <w:rPr>
+          <w:i w:val="0"/>
+          <w:iCs w:val="0"/>
+        </w:rPr>
+      </w:pPr>
     </w:p>
     <w:sectPr>
       <w:pgSz w:w="15840" w:h="12240" w:orient="landscape"/>
@@ -583,13 +820,125 @@
     </w:lvl>
   </w:abstractNum>
   <w:abstractNum w:abstractNumId="11" w15:restartNumberingAfterBreak="0">
+    <w:nsid w:val="0FF02962"/>
+    <w:multiLevelType w:val="hybridMultilevel"/>
+    <w:tmpl w:val="C1846936"/>
+    <w:lvl w:ilvl="0" w:tplc="04090001">
+      <w:start w:val="1"/>
+      <w:numFmt w:val="bullet"/>
+      <w:lvlText w:val=""/>
+      <w:lvlJc w:val="left"/>
+      <w:pPr>
+        <w:ind w:left="720" w:hanging="360"/>
+      </w:pPr>
+      <w:rPr>
+        <w:rFonts w:ascii="Symbol" w:hAnsi="Symbol" w:hint="default"/>
+      </w:rPr>
+    </w:lvl>
+    <w:lvl w:ilvl="1" w:tplc="04090003" w:tentative="1">
+      <w:start w:val="1"/>
+      <w:numFmt w:val="bullet"/>
+      <w:lvlText w:val="o"/>
+      <w:lvlJc w:val="left"/>
+      <w:pPr>
+        <w:ind w:left="1440" w:hanging="360"/>
+      </w:pPr>
+      <w:rPr>
+        <w:rFonts w:ascii="Courier New" w:hAnsi="Courier New" w:cs="Courier New" w:hint="default"/>
+      </w:rPr>
+    </w:lvl>
+    <w:lvl w:ilvl="2" w:tplc="04090005" w:tentative="1">
+      <w:start w:val="1"/>
+      <w:numFmt w:val="bullet"/>
+      <w:lvlText w:val=""/>
+      <w:lvlJc w:val="left"/>
+      <w:pPr>
+        <w:ind w:left="2160" w:hanging="360"/>
+      </w:pPr>
+      <w:rPr>
+        <w:rFonts w:ascii="Wingdings" w:hAnsi="Wingdings" w:hint="default"/>
+      </w:rPr>
+    </w:lvl>
+    <w:lvl w:ilvl="3" w:tplc="04090001" w:tentative="1">
+      <w:start w:val="1"/>
+      <w:numFmt w:val="bullet"/>
+      <w:lvlText w:val=""/>
+      <w:lvlJc w:val="left"/>
+      <w:pPr>
+        <w:ind w:left="2880" w:hanging="360"/>
+      </w:pPr>
+      <w:rPr>
+        <w:rFonts w:ascii="Symbol" w:hAnsi="Symbol" w:hint="default"/>
+      </w:rPr>
+    </w:lvl>
+    <w:lvl w:ilvl="4" w:tplc="04090003" w:tentative="1">
+      <w:start w:val="1"/>
+      <w:numFmt w:val="bullet"/>
+      <w:lvlText w:val="o"/>
+      <w:lvlJc w:val="left"/>
+      <w:pPr>
+        <w:ind w:left="3600" w:hanging="360"/>
+      </w:pPr>
+      <w:rPr>
+        <w:rFonts w:ascii="Courier New" w:hAnsi="Courier New" w:cs="Courier New" w:hint="default"/>
+      </w:rPr>
+    </w:lvl>
+    <w:lvl w:ilvl="5" w:tplc="04090005" w:tentative="1">
+      <w:start w:val="1"/>
+      <w:numFmt w:val="bullet"/>
+      <w:lvlText w:val=""/>
+      <w:lvlJc w:val="left"/>
+      <w:pPr>
+        <w:ind w:left="4320" w:hanging="360"/>
+      </w:pPr>
+      <w:rPr>
+        <w:rFonts w:ascii="Wingdings" w:hAnsi="Wingdings" w:hint="default"/>
+      </w:rPr>
+    </w:lvl>
+    <w:lvl w:ilvl="6" w:tplc="04090001" w:tentative="1">
+      <w:start w:val="1"/>
+      <w:numFmt w:val="bullet"/>
+      <w:lvlText w:val=""/>
+      <w:lvlJc w:val="left"/>
+      <w:pPr>
+        <w:ind w:left="5040" w:hanging="360"/>
+      </w:pPr>
+      <w:rPr>
+        <w:rFonts w:ascii="Symbol" w:hAnsi="Symbol" w:hint="default"/>
+      </w:rPr>
+    </w:lvl>
+    <w:lvl w:ilvl="7" w:tplc="04090003" w:tentative="1">
+      <w:start w:val="1"/>
+      <w:numFmt w:val="bullet"/>
+      <w:lvlText w:val="o"/>
+      <w:lvlJc w:val="left"/>
+      <w:pPr>
+        <w:ind w:left="5760" w:hanging="360"/>
+      </w:pPr>
+      <w:rPr>
+        <w:rFonts w:ascii="Courier New" w:hAnsi="Courier New" w:cs="Courier New" w:hint="default"/>
+      </w:rPr>
+    </w:lvl>
+    <w:lvl w:ilvl="8" w:tplc="04090005" w:tentative="1">
+      <w:start w:val="1"/>
+      <w:numFmt w:val="bullet"/>
+      <w:lvlText w:val=""/>
+      <w:lvlJc w:val="left"/>
+      <w:pPr>
+        <w:ind w:left="6480" w:hanging="360"/>
+      </w:pPr>
+      <w:rPr>
+        <w:rFonts w:ascii="Wingdings" w:hAnsi="Wingdings" w:hint="default"/>
+      </w:rPr>
+    </w:lvl>
+  </w:abstractNum>
+  <w:abstractNum w:abstractNumId="12" w15:restartNumberingAfterBreak="0">
     <w:nsid w:val="1482775B"/>
     <w:multiLevelType w:val="multilevel"/>
     <w:tmpl w:val="0EBA3C40"/>
     <w:lvl w:ilvl="0">
       <w:start w:val="1"/>
       <w:numFmt w:val="decimal"/>
-      <w:pStyle w:val="Heading1"/>
       <w:lvlText w:val="%1"/>
       <w:lvlJc w:val="left"/>
       <w:pPr>
@@ -599,7 +948,6 @@
     <w:lvl w:ilvl="1">
       <w:start w:val="1"/>
       <w:numFmt w:val="decimal"/>
-      <w:pStyle w:val="Heading2"/>
       <w:lvlText w:val="%1.%2"/>
       <w:lvlJc w:val="left"/>
       <w:pPr>
@@ -609,7 +957,6 @@
     <w:lvl w:ilvl="2">
       <w:start w:val="1"/>
       <w:numFmt w:val="decimal"/>
-      <w:pStyle w:val="Heading3"/>
       <w:lvlText w:val="%1.%2.%3"/>
       <w:lvlJc w:val="left"/>
       <w:pPr>
@@ -619,7 +966,6 @@
     <w:lvl w:ilvl="3">
       <w:start w:val="1"/>
       <w:numFmt w:val="decimal"/>
-      <w:pStyle w:val="Heading4"/>
       <w:lvlText w:val="%1.%2.%3.%4"/>
       <w:lvlJc w:val="left"/>
       <w:pPr>
@@ -629,7 +975,6 @@
     <w:lvl w:ilvl="4">
       <w:start w:val="1"/>
       <w:numFmt w:val="decimal"/>
-      <w:pStyle w:val="Heading5"/>
       <w:lvlText w:val="%1.%2.%3.%4.%5"/>
       <w:lvlJc w:val="left"/>
       <w:pPr>
@@ -639,7 +984,6 @@
     <w:lvl w:ilvl="5">
       <w:start w:val="1"/>
       <w:numFmt w:val="decimal"/>
-      <w:pStyle w:val="Heading6"/>
       <w:lvlText w:val="%1.%2.%3.%4.%5.%6"/>
       <w:lvlJc w:val="left"/>
       <w:pPr>
@@ -649,7 +993,6 @@
     <w:lvl w:ilvl="6">
       <w:start w:val="1"/>
       <w:numFmt w:val="decimal"/>
-      <w:pStyle w:val="Heading7"/>
       <w:lvlText w:val="%1.%2.%3.%4.%5.%6.%7"/>
       <w:lvlJc w:val="left"/>
       <w:pPr>
@@ -659,7 +1002,6 @@
     <w:lvl w:ilvl="7">
       <w:start w:val="1"/>
       <w:numFmt w:val="decimal"/>
-      <w:pStyle w:val="Heading8"/>
       <w:lvlText w:val="%1.%2.%3.%4.%5.%6.%7.%8"/>
       <w:lvlJc w:val="left"/>
       <w:pPr>
@@ -669,7 +1011,6 @@
     <w:lvl w:ilvl="8">
       <w:start w:val="1"/>
       <w:numFmt w:val="decimal"/>
-      <w:pStyle w:val="Heading9"/>
       <w:lvlText w:val="%1.%2.%3.%4.%5.%6.%7.%8.%9"/>
       <w:lvlJc w:val="left"/>
       <w:pPr>
@@ -677,7 +1018,7 @@
       </w:pPr>
     </w:lvl>
   </w:abstractNum>
-  <w:abstractNum w:abstractNumId="12" w15:restartNumberingAfterBreak="0">
+  <w:abstractNum w:abstractNumId="13" w15:restartNumberingAfterBreak="0">
     <w:nsid w:val="2C1AE401"/>
     <w:multiLevelType w:val="multilevel"/>
     <w:tmpl w:val="C9FA2BFA"/>
@@ -781,38 +1122,151 @@
       </w:pPr>
     </w:lvl>
   </w:abstractNum>
+  <w:abstractNum w:abstractNumId="14" w15:restartNumberingAfterBreak="0">
+    <w:nsid w:val="3B126CAE"/>
+    <w:multiLevelType w:val="hybridMultilevel"/>
+    <w:tmpl w:val="53987C9E"/>
+    <w:lvl w:ilvl="0" w:tplc="04090001">
+      <w:start w:val="1"/>
+      <w:numFmt w:val="bullet"/>
+      <w:lvlText w:val=""/>
+      <w:lvlJc w:val="left"/>
+      <w:pPr>
+        <w:ind w:left="720" w:hanging="360"/>
+      </w:pPr>
+      <w:rPr>
+        <w:rFonts w:ascii="Symbol" w:hAnsi="Symbol" w:hint="default"/>
+      </w:rPr>
+    </w:lvl>
+    <w:lvl w:ilvl="1" w:tplc="04090003" w:tentative="1">
+      <w:start w:val="1"/>
+      <w:numFmt w:val="bullet"/>
+      <w:lvlText w:val="o"/>
+      <w:lvlJc w:val="left"/>
+      <w:pPr>
+        <w:ind w:left="1440" w:hanging="360"/>
+      </w:pPr>
+      <w:rPr>
+        <w:rFonts w:ascii="Courier New" w:hAnsi="Courier New" w:cs="Courier New" w:hint="default"/>
+      </w:rPr>
+    </w:lvl>
+    <w:lvl w:ilvl="2" w:tplc="04090005" w:tentative="1">
+      <w:start w:val="1"/>
+      <w:numFmt w:val="bullet"/>
+      <w:lvlText w:val=""/>
+      <w:lvlJc w:val="left"/>
+      <w:pPr>
+        <w:ind w:left="2160" w:hanging="360"/>
+      </w:pPr>
+      <w:rPr>
+        <w:rFonts w:ascii="Wingdings" w:hAnsi="Wingdings" w:hint="default"/>
+      </w:rPr>
+    </w:lvl>
+    <w:lvl w:ilvl="3" w:tplc="04090001" w:tentative="1">
+      <w:start w:val="1"/>
+      <w:numFmt w:val="bullet"/>
+      <w:lvlText w:val=""/>
+      <w:lvlJc w:val="left"/>
+      <w:pPr>
+        <w:ind w:left="2880" w:hanging="360"/>
+      </w:pPr>
+      <w:rPr>
+        <w:rFonts w:ascii="Symbol" w:hAnsi="Symbol" w:hint="default"/>
+      </w:rPr>
+    </w:lvl>
+    <w:lvl w:ilvl="4" w:tplc="04090003" w:tentative="1">
+      <w:start w:val="1"/>
+      <w:numFmt w:val="bullet"/>
+      <w:lvlText w:val="o"/>
+      <w:lvlJc w:val="left"/>
+      <w:pPr>
+        <w:ind w:left="3600" w:hanging="360"/>
+      </w:pPr>
+      <w:rPr>
+        <w:rFonts w:ascii="Courier New" w:hAnsi="Courier New" w:cs="Courier New" w:hint="default"/>
+      </w:rPr>
+    </w:lvl>
+    <w:lvl w:ilvl="5" w:tplc="04090005" w:tentative="1">
+      <w:start w:val="1"/>
+      <w:numFmt w:val="bullet"/>
+      <w:lvlText w:val=""/>
+      <w:lvlJc w:val="left"/>
+      <w:pPr>
+        <w:ind w:left="4320" w:hanging="360"/>
+      </w:pPr>
+      <w:rPr>
+        <w:rFonts w:ascii="Wingdings" w:hAnsi="Wingdings" w:hint="default"/>
+      </w:rPr>
+    </w:lvl>
+    <w:lvl w:ilvl="6" w:tplc="04090001" w:tentative="1">
+      <w:start w:val="1"/>
+      <w:numFmt w:val="bullet"/>
+      <w:lvlText w:val=""/>
+      <w:lvlJc w:val="left"/>
+      <w:pPr>
+        <w:ind w:left="5040" w:hanging="360"/>
+      </w:pPr>
+      <w:rPr>
+        <w:rFonts w:ascii="Symbol" w:hAnsi="Symbol" w:hint="default"/>
+      </w:rPr>
+    </w:lvl>
+    <w:lvl w:ilvl="7" w:tplc="04090003" w:tentative="1">
+      <w:start w:val="1"/>
+      <w:numFmt w:val="bullet"/>
+      <w:lvlText w:val="o"/>
+      <w:lvlJc w:val="left"/>
+      <w:pPr>
+        <w:ind w:left="5760" w:hanging="360"/>
+      </w:pPr>
+      <w:rPr>
+        <w:rFonts w:ascii="Courier New" w:hAnsi="Courier New" w:cs="Courier New" w:hint="default"/>
+      </w:rPr>
+    </w:lvl>
+    <w:lvl w:ilvl="8" w:tplc="04090005" w:tentative="1">
+      <w:start w:val="1"/>
+      <w:numFmt w:val="bullet"/>
+      <w:lvlText w:val=""/>
+      <w:lvlJc w:val="left"/>
+      <w:pPr>
+        <w:ind w:left="6480" w:hanging="360"/>
+      </w:pPr>
+      <w:rPr>
+        <w:rFonts w:ascii="Wingdings" w:hAnsi="Wingdings" w:hint="default"/>
+      </w:rPr>
+    </w:lvl>
+  </w:abstractNum>
   <w:num w:numId="1">
+    <w:abstractNumId w:val="13"/>
+  </w:num>
+  <w:num w:numId="2">
     <w:abstractNumId w:val="12"/>
   </w:num>
-  <w:num w:numId="2">
-    <w:abstractNumId w:val="11"/>
-  </w:num>
   <w:num w:numId="3">
-    <w:abstractNumId w:val="11"/>
+    <w:abstractNumId w:val="12"/>
   </w:num>
   <w:num w:numId="4">
-    <w:abstractNumId w:val="11"/>
+    <w:abstractNumId w:val="12"/>
   </w:num>
   <w:num w:numId="5">
-    <w:abstractNumId w:val="11"/>
+    <w:abstractNumId w:val="12"/>
   </w:num>
   <w:num w:numId="6">
-    <w:abstractNumId w:val="11"/>
+    <w:abstractNumId w:val="12"/>
   </w:num>
   <w:num w:numId="7">
-    <w:abstractNumId w:val="11"/>
+    <w:abstractNumId w:val="12"/>
   </w:num>
   <w:num w:numId="8">
-    <w:abstractNumId w:val="11"/>
+    <w:abstractNumId w:val="12"/>
   </w:num>
   <w:num w:numId="9">
-    <w:abstractNumId w:val="11"/>
+    <w:abstractNumId w:val="12"/>
   </w:num>
   <w:num w:numId="10">
-    <w:abstractNumId w:val="11"/>
+    <w:abstractNumId w:val="12"/>
   </w:num>
   <w:num w:numId="11">
-    <w:abstractNumId w:val="11"/>
+    <w:abstractNumId w:val="12"/>
   </w:num>
   <w:num w:numId="12">
     <w:abstractNumId w:val="0"/>
@@ -847,6 +1301,42 @@
   <w:num w:numId="22">
     <w:abstractNumId w:val="1"/>
   </w:num>
+  <w:num w:numId="23">
+    <w:abstractNumId w:val="14"/>
+  </w:num>
+  <w:num w:numId="24">
+    <w:abstractNumId w:val="11"/>
+  </w:num>
+  <w:num w:numId="25">
+    <w:abstractNumId w:val="0"/>
+    <w:lvlOverride w:ilvl="0">
+      <w:startOverride w:val="1"/>
+    </w:lvlOverride>
+    <w:lvlOverride w:ilvl="1">
+      <w:startOverride w:val="1"/>
+    </w:lvlOverride>
+    <w:lvlOverride w:ilvl="2">
+      <w:startOverride w:val="1"/>
+    </w:lvlOverride>
+    <w:lvlOverride w:ilvl="3">
+      <w:startOverride w:val="1"/>
+    </w:lvlOverride>
+    <w:lvlOverride w:ilvl="4">
+      <w:startOverride w:val="1"/>
+    </w:lvlOverride>
+    <w:lvlOverride w:ilvl="5">
+      <w:startOverride w:val="1"/>
+    </w:lvlOverride>
+    <w:lvlOverride w:ilvl="6">
+      <w:startOverride w:val="1"/>
+    </w:lvlOverride>
+    <w:lvlOverride w:ilvl="7">
+      <w:startOverride w:val="1"/>
+    </w:lvlOverride>
+    <w:lvlOverride w:ilvl="8">
+      <w:startOverride w:val="1"/>
+    </w:lvlOverride>
+  </w:num>
 </w:numbering>
 </file>
 
@@ -863,8 +1353,8 @@
     </w:rPrDefault>
     <w:pPrDefault>
       <w:pPr>
-        <w:spacing w:before="180" w:after="180" w:line="259" w:lineRule="auto"/>
-        <w:ind w:firstLine="720"/>
+        <w:spacing w:after="160" w:line="252" w:lineRule="auto"/>
+        <w:jc w:val="both"/>
       </w:pPr>
     </w:pPrDefault>
   </w:docDefaults>
@@ -1231,7 +1721,7 @@
   <w:style w:type="paragraph" w:default="1" w:styleId="Normal">
     <w:name w:val="Normal"/>
     <w:qFormat/>
-    <w:rsid w:val="00BF7D8B"/>
+    <w:rsid w:val="00EB0B8A"/>
   </w:style>
   <w:style w:type="paragraph" w:styleId="Heading1">
     <w:name w:val="heading 1"/>
@@ -1240,27 +1730,21 @@
     <w:link w:val="Heading1Char"/>
     <w:uiPriority w:val="9"/>
     <w:qFormat/>
-    <w:rsid w:val="00BF7D8B"/>
+    <w:rsid w:val="00EB0B8A"/>
     <w:pPr>
       <w:keepNext/>
       <w:keepLines/>
-      <w:numPr>
-        <w:numId w:val="11"/>
-      </w:numPr>
-      <w:pBdr>
-        <w:bottom w:val="single" w:sz="4" w:space="1" w:color="595959" w:themeColor="text1" w:themeTint="A6"/>
-      </w:pBdr>
-      <w:spacing w:before="360"/>
+      <w:spacing w:before="320" w:after="40"/>
       <w:outlineLvl w:val="0"/>
     </w:pPr>
     <w:rPr>
       <w:rFonts w:asciiTheme="majorHAnsi" w:eastAsiaTheme="majorEastAsia" w:hAnsiTheme="majorHAnsi" w:cstheme="majorBidi"/>
       <w:b/>
       <w:bCs/>
-      <w:smallCaps/>
-      <w:color w:val="000000" w:themeColor="text1"/>
-      <w:sz w:val="36"/>
-      <w:szCs w:val="36"/>
+      <w:caps/>
+      <w:spacing w:val="4"/>
+      <w:sz w:val="28"/>
+      <w:szCs w:val="28"/>
     </w:rPr>
   </w:style>
   <w:style w:type="paragraph" w:styleId="Heading2">
@@ -1271,23 +1755,17 @@
     <w:uiPriority w:val="9"/>
     <w:unhideWhenUsed/>
     <w:qFormat/>
-    <w:rsid w:val="00BF7D8B"/>
+    <w:rsid w:val="00EB0B8A"/>
     <w:pPr>
       <w:keepNext/>
       <w:keepLines/>
-      <w:numPr>
-        <w:ilvl w:val="1"/>
-        <w:numId w:val="11"/>
-      </w:numPr>
-      <w:spacing w:before="360" w:after="0"/>
+      <w:spacing w:before="120" w:after="0"/>
       <w:outlineLvl w:val="1"/>
     </w:pPr>
     <w:rPr>
       <w:rFonts w:asciiTheme="majorHAnsi" w:eastAsiaTheme="majorEastAsia" w:hAnsiTheme="majorHAnsi" w:cstheme="majorBidi"/>
       <w:b/>
       <w:bCs/>
-      <w:smallCaps/>
-      <w:color w:val="000000" w:themeColor="text1"/>
       <w:sz w:val="28"/>
       <w:szCs w:val="28"/>
     </w:rPr>
@@ -1300,22 +1778,18 @@
     <w:uiPriority w:val="9"/>
     <w:unhideWhenUsed/>
     <w:qFormat/>
-    <w:rsid w:val="00BF7D8B"/>
+    <w:rsid w:val="00EB0B8A"/>
     <w:pPr>
       <w:keepNext/>
       <w:keepLines/>
-      <w:numPr>
-        <w:ilvl w:val="2"/>
-        <w:numId w:val="11"/>
-      </w:numPr>
-      <w:spacing w:before="200" w:after="0"/>
+      <w:spacing w:before="120" w:after="0"/>
       <w:outlineLvl w:val="2"/>
     </w:pPr>
     <w:rPr>
       <w:rFonts w:asciiTheme="majorHAnsi" w:eastAsiaTheme="majorEastAsia" w:hAnsiTheme="majorHAnsi" w:cstheme="majorBidi"/>
-      <w:b/>
-      <w:bCs/>
-      <w:color w:val="000000" w:themeColor="text1"/>
+      <w:spacing w:val="4"/>
+      <w:sz w:val="24"/>
+      <w:szCs w:val="24"/>
     </w:rPr>
   </w:style>
   <w:style w:type="paragraph" w:styleId="Heading4">
@@ -1326,24 +1800,19 @@
     <w:uiPriority w:val="9"/>
     <w:unhideWhenUsed/>
     <w:qFormat/>
-    <w:rsid w:val="00BF7D8B"/>
+    <w:rsid w:val="00EB0B8A"/>
     <w:pPr>
       <w:keepNext/>
       <w:keepLines/>
-      <w:numPr>
-        <w:ilvl w:val="3"/>
-        <w:numId w:val="11"/>
-      </w:numPr>
-      <w:spacing w:before="200" w:after="0"/>
+      <w:spacing w:before="120" w:after="0"/>
       <w:outlineLvl w:val="3"/>
     </w:pPr>
     <w:rPr>
       <w:rFonts w:asciiTheme="majorHAnsi" w:eastAsiaTheme="majorEastAsia" w:hAnsiTheme="majorHAnsi" w:cstheme="majorBidi"/>
-      <w:b/>
-      <w:bCs/>
       <w:i/>
       <w:iCs/>
-      <w:color w:val="000000" w:themeColor="text1"/>
+      <w:sz w:val="24"/>
+      <w:szCs w:val="24"/>
     </w:rPr>
   </w:style>
   <w:style w:type="paragraph" w:styleId="Heading5">
@@ -1354,20 +1823,17 @@
     <w:uiPriority w:val="9"/>
     <w:unhideWhenUsed/>
     <w:qFormat/>
-    <w:rsid w:val="00BF7D8B"/>
+    <w:rsid w:val="00EB0B8A"/>
     <w:pPr>
       <w:keepNext/>
       <w:keepLines/>
-      <w:numPr>
-        <w:ilvl w:val="4"/>
-        <w:numId w:val="11"/>
-      </w:numPr>
-      <w:spacing w:before="200" w:after="0"/>
+      <w:spacing w:before="120" w:after="0"/>
       <w:outlineLvl w:val="4"/>
     </w:pPr>
     <w:rPr>
       <w:rFonts w:asciiTheme="majorHAnsi" w:eastAsiaTheme="majorEastAsia" w:hAnsiTheme="majorHAnsi" w:cstheme="majorBidi"/>
-      <w:color w:val="17365D" w:themeColor="text2" w:themeShade="BF"/>
+      <w:b/>
+      <w:bCs/>
     </w:rPr>
   </w:style>
   <w:style w:type="paragraph" w:styleId="Heading6">
@@ -1378,22 +1844,19 @@
     <w:uiPriority w:val="9"/>
     <w:unhideWhenUsed/>
     <w:qFormat/>
-    <w:rsid w:val="00BF7D8B"/>
+    <w:rsid w:val="00EB0B8A"/>
     <w:pPr>
       <w:keepNext/>
       <w:keepLines/>
-      <w:numPr>
-        <w:ilvl w:val="5"/>
-        <w:numId w:val="11"/>
-      </w:numPr>
-      <w:spacing w:before="200" w:after="0"/>
+      <w:spacing w:before="120" w:after="0"/>
       <w:outlineLvl w:val="5"/>
     </w:pPr>
     <w:rPr>
       <w:rFonts w:asciiTheme="majorHAnsi" w:eastAsiaTheme="majorEastAsia" w:hAnsiTheme="majorHAnsi" w:cstheme="majorBidi"/>
+      <w:b/>
+      <w:bCs/>
       <w:i/>
       <w:iCs/>
-      <w:color w:val="17365D" w:themeColor="text2" w:themeShade="BF"/>
     </w:rPr>
   </w:style>
   <w:style w:type="paragraph" w:styleId="Heading7">
@@ -1404,22 +1867,16 @@
     <w:uiPriority w:val="9"/>
     <w:unhideWhenUsed/>
     <w:qFormat/>
-    <w:rsid w:val="00BF7D8B"/>
+    <w:rsid w:val="00EB0B8A"/>
     <w:pPr>
       <w:keepNext/>
       <w:keepLines/>
-      <w:numPr>
-        <w:ilvl w:val="6"/>
-        <w:numId w:val="11"/>
-      </w:numPr>
-      <w:spacing w:before="200" w:after="0"/>
+      <w:spacing w:before="120" w:after="0"/>
       <w:outlineLvl w:val="6"/>
     </w:pPr>
     <w:rPr>
-      <w:rFonts w:asciiTheme="majorHAnsi" w:eastAsiaTheme="majorEastAsia" w:hAnsiTheme="majorHAnsi" w:cstheme="majorBidi"/>
       <w:i/>
       <w:iCs/>
-      <w:color w:val="404040" w:themeColor="text1" w:themeTint="BF"/>
     </w:rPr>
   </w:style>
   <w:style w:type="paragraph" w:styleId="Heading8">
@@ -1430,22 +1887,16 @@
     <w:uiPriority w:val="9"/>
     <w:unhideWhenUsed/>
     <w:qFormat/>
-    <w:rsid w:val="00BF7D8B"/>
+    <w:rsid w:val="00EB0B8A"/>
     <w:pPr>
       <w:keepNext/>
       <w:keepLines/>
-      <w:numPr>
-        <w:ilvl w:val="7"/>
-        <w:numId w:val="11"/>
-      </w:numPr>
-      <w:spacing w:before="200" w:after="0"/>
+      <w:spacing w:before="120" w:after="0"/>
       <w:outlineLvl w:val="7"/>
     </w:pPr>
     <w:rPr>
-      <w:rFonts w:asciiTheme="majorHAnsi" w:eastAsiaTheme="majorEastAsia" w:hAnsiTheme="majorHAnsi" w:cstheme="majorBidi"/>
-      <w:color w:val="404040" w:themeColor="text1" w:themeTint="BF"/>
-      <w:sz w:val="20"/>
-      <w:szCs w:val="20"/>
+      <w:b/>
+      <w:bCs/>
     </w:rPr>
   </w:style>
   <w:style w:type="paragraph" w:styleId="Heading9">
@@ -1456,24 +1907,16 @@
     <w:uiPriority w:val="9"/>
     <w:unhideWhenUsed/>
     <w:qFormat/>
-    <w:rsid w:val="00BF7D8B"/>
+    <w:rsid w:val="00EB0B8A"/>
     <w:pPr>
       <w:keepNext/>
       <w:keepLines/>
-      <w:numPr>
-        <w:ilvl w:val="8"/>
-        <w:numId w:val="11"/>
-      </w:numPr>
-      <w:spacing w:before="200" w:after="0"/>
+      <w:spacing w:before="120" w:after="0"/>
       <w:outlineLvl w:val="8"/>
     </w:pPr>
     <w:rPr>
-      <w:rFonts w:asciiTheme="majorHAnsi" w:eastAsiaTheme="majorEastAsia" w:hAnsiTheme="majorHAnsi" w:cstheme="majorBidi"/>
       <w:i/>
       <w:iCs/>
-      <w:color w:val="404040" w:themeColor="text1" w:themeTint="BF"/>
-      <w:sz w:val="20"/>
-      <w:szCs w:val="20"/>
     </w:rPr>
   </w:style>
   <w:style w:type="character" w:default="1" w:styleId="DefaultParagraphFont">
@@ -1531,16 +1974,19 @@
     <w:link w:val="TitleChar"/>
     <w:uiPriority w:val="10"/>
     <w:qFormat/>
-    <w:rsid w:val="00BF7D8B"/>
+    <w:rsid w:val="00EB0B8A"/>
     <w:pPr>
       <w:spacing w:after="0" w:line="240" w:lineRule="auto"/>
       <w:contextualSpacing/>
+      <w:jc w:val="center"/>
     </w:pPr>
     <w:rPr>
       <w:rFonts w:asciiTheme="majorHAnsi" w:eastAsiaTheme="majorEastAsia" w:hAnsiTheme="majorHAnsi" w:cstheme="majorBidi"/>
-      <w:color w:val="000000" w:themeColor="text1"/>
-      <w:sz w:val="56"/>
-      <w:szCs w:val="56"/>
+      <w:b/>
+      <w:bCs/>
+      <w:spacing w:val="-7"/>
+      <w:sz w:val="48"/>
+      <w:szCs w:val="48"/>
     </w:rPr>
   </w:style>
   <w:style w:type="paragraph" w:styleId="Subtitle">
@@ -1550,16 +1996,18 @@
     <w:link w:val="SubtitleChar"/>
     <w:uiPriority w:val="11"/>
     <w:qFormat/>
-    <w:rsid w:val="00BF7D8B"/>
+    <w:rsid w:val="00EB0B8A"/>
     <w:pPr>
       <w:numPr>
         <w:ilvl w:val="1"/>
       </w:numPr>
-      <w:ind w:firstLine="720"/>
+      <w:spacing w:after="240"/>
+      <w:jc w:val="center"/>
     </w:pPr>
     <w:rPr>
-      <w:color w:val="5A5A5A" w:themeColor="text1" w:themeTint="A5"/>
-      <w:spacing w:val="10"/>
+      <w:rFonts w:asciiTheme="majorHAnsi" w:eastAsiaTheme="majorEastAsia" w:hAnsiTheme="majorHAnsi" w:cstheme="majorBidi"/>
+      <w:sz w:val="24"/>
+      <w:szCs w:val="24"/>
     </w:rPr>
   </w:style>
   <w:style w:type="paragraph" w:customStyle="1" w:styleId="Author">
@@ -1660,14 +2108,10 @@
     <w:uiPriority w:val="35"/>
     <w:unhideWhenUsed/>
     <w:qFormat/>
-    <w:rsid w:val="00BF7D8B"/>
-    <w:pPr>
-      <w:spacing w:after="200" w:line="240" w:lineRule="auto"/>
-    </w:pPr>
-    <w:rPr>
-      <w:i/>
-      <w:iCs/>
-      <w:color w:val="1F497D" w:themeColor="text2"/>
+    <w:rsid w:val="00EB0B8A"/>
+    <w:rPr>
+      <w:b/>
+      <w:bCs/>
       <w:sz w:val="18"/>
       <w:szCs w:val="18"/>
     </w:rPr>
@@ -1700,9 +2144,8 @@
     <w:link w:val="Caption"/>
     <w:uiPriority w:val="35"/>
     <w:rPr>
-      <w:i/>
-      <w:iCs/>
-      <w:color w:val="1F497D" w:themeColor="text2"/>
+      <w:b/>
+      <w:bCs/>
       <w:sz w:val="18"/>
       <w:szCs w:val="18"/>
     </w:rPr>
@@ -1713,8 +2156,10 @@
     <w:link w:val="SourceCode"/>
     <w:rPr>
       <w:rFonts w:ascii="Consolas" w:hAnsi="Consolas"/>
-      <w:i/>
-      <w:iCs/>
+      <w:b/>
+      <w:bCs/>
+      <w:i w:val="0"/>
+      <w:iCs w:val="0"/>
       <w:color w:val="1F497D" w:themeColor="text2"/>
       <w:sz w:val="22"/>
       <w:szCs w:val="18"/>
@@ -1724,8 +2169,10 @@
     <w:name w:val="footnote reference"/>
     <w:basedOn w:val="CaptionChar"/>
     <w:rPr>
-      <w:i/>
-      <w:iCs/>
+      <w:b/>
+      <w:bCs/>
+      <w:i w:val="0"/>
+      <w:iCs w:val="0"/>
       <w:color w:val="1F497D" w:themeColor="text2"/>
       <w:sz w:val="18"/>
       <w:szCs w:val="18"/>
@@ -1736,8 +2183,10 @@
     <w:name w:val="Hyperlink"/>
     <w:basedOn w:val="CaptionChar"/>
     <w:rPr>
-      <w:i/>
-      <w:iCs/>
+      <w:b/>
+      <w:bCs/>
+      <w:i w:val="0"/>
+      <w:iCs w:val="0"/>
       <w:color w:val="4F81BD" w:themeColor="accent1"/>
       <w:sz w:val="18"/>
       <w:szCs w:val="18"/>
@@ -1750,7 +2199,7 @@
     <w:uiPriority w:val="39"/>
     <w:unhideWhenUsed/>
     <w:qFormat/>
-    <w:rsid w:val="00BF7D8B"/>
+    <w:rsid w:val="00EB0B8A"/>
     <w:pPr>
       <w:outlineLvl w:val="9"/>
     </w:pPr>
@@ -1769,9 +2218,10 @@
     <w:basedOn w:val="VerbatimChar"/>
     <w:rPr>
       <w:rFonts w:ascii="Consolas" w:hAnsi="Consolas"/>
-      <w:b/>
-      <w:i/>
-      <w:iCs/>
+      <w:b w:val="0"/>
+      <w:bCs/>
+      <w:i w:val="0"/>
+      <w:iCs w:val="0"/>
       <w:color w:val="204A87"/>
       <w:sz w:val="22"/>
       <w:szCs w:val="18"/>
@@ -1783,8 +2233,10 @@
     <w:basedOn w:val="VerbatimChar"/>
     <w:rPr>
       <w:rFonts w:ascii="Consolas" w:hAnsi="Consolas"/>
-      <w:i/>
-      <w:iCs/>
+      <w:b/>
+      <w:bCs/>
+      <w:i w:val="0"/>
+      <w:iCs w:val="0"/>
       <w:color w:val="204A87"/>
       <w:sz w:val="22"/>
       <w:szCs w:val="18"/>
@@ -1796,8 +2248,10 @@
     <w:basedOn w:val="VerbatimChar"/>
     <w:rPr>
       <w:rFonts w:ascii="Consolas" w:hAnsi="Consolas"/>
-      <w:i/>
-      <w:iCs/>
+      <w:b/>
+      <w:bCs/>
+      <w:i w:val="0"/>
+      <w:iCs w:val="0"/>
       <w:color w:val="0000CF"/>
       <w:sz w:val="22"/>
       <w:szCs w:val="18"/>
@@ -1809,8 +2263,10 @@
     <w:basedOn w:val="VerbatimChar"/>
     <w:rPr>
       <w:rFonts w:ascii="Consolas" w:hAnsi="Consolas"/>
-      <w:i/>
-      <w:iCs/>
+      <w:b/>
+      <w:bCs/>
+      <w:i w:val="0"/>
+      <w:iCs w:val="0"/>
       <w:color w:val="0000CF"/>
       <w:sz w:val="22"/>
       <w:szCs w:val="18"/>
@@ -1822,8 +2278,10 @@
     <w:basedOn w:val="VerbatimChar"/>
     <w:rPr>
       <w:rFonts w:ascii="Consolas" w:hAnsi="Consolas"/>
-      <w:i/>
-      <w:iCs/>
+      <w:b/>
+      <w:bCs/>
+      <w:i w:val="0"/>
+      <w:iCs w:val="0"/>
       <w:color w:val="0000CF"/>
       <w:sz w:val="22"/>
       <w:szCs w:val="18"/>
@@ -1835,8 +2293,10 @@
     <w:basedOn w:val="VerbatimChar"/>
     <w:rPr>
       <w:rFonts w:ascii="Consolas" w:hAnsi="Consolas"/>
-      <w:i/>
-      <w:iCs/>
+      <w:b/>
+      <w:bCs/>
+      <w:i w:val="0"/>
+      <w:iCs w:val="0"/>
       <w:color w:val="000000"/>
       <w:sz w:val="22"/>
       <w:szCs w:val="18"/>
@@ -1848,8 +2308,10 @@
     <w:basedOn w:val="VerbatimChar"/>
     <w:rPr>
       <w:rFonts w:ascii="Consolas" w:hAnsi="Consolas"/>
-      <w:i/>
-      <w:iCs/>
+      <w:b/>
+      <w:bCs/>
+      <w:i w:val="0"/>
+      <w:iCs w:val="0"/>
       <w:color w:val="4E9A06"/>
       <w:sz w:val="22"/>
       <w:szCs w:val="18"/>
@@ -1861,8 +2323,10 @@
     <w:basedOn w:val="VerbatimChar"/>
     <w:rPr>
       <w:rFonts w:ascii="Consolas" w:hAnsi="Consolas"/>
-      <w:i/>
-      <w:iCs/>
+      <w:b/>
+      <w:bCs/>
+      <w:i w:val="0"/>
+      <w:iCs w:val="0"/>
       <w:color w:val="000000"/>
       <w:sz w:val="22"/>
       <w:szCs w:val="18"/>
@@ -1874,8 +2338,10 @@
     <w:basedOn w:val="VerbatimChar"/>
     <w:rPr>
       <w:rFonts w:ascii="Consolas" w:hAnsi="Consolas"/>
-      <w:i/>
-      <w:iCs/>
+      <w:b/>
+      <w:bCs/>
+      <w:i w:val="0"/>
+      <w:iCs w:val="0"/>
       <w:color w:val="4E9A06"/>
       <w:sz w:val="22"/>
       <w:szCs w:val="18"/>
@@ -1887,8 +2353,10 @@
     <w:basedOn w:val="VerbatimChar"/>
     <w:rPr>
       <w:rFonts w:ascii="Consolas" w:hAnsi="Consolas"/>
-      <w:i/>
-      <w:iCs/>
+      <w:b/>
+      <w:bCs/>
+      <w:i w:val="0"/>
+      <w:iCs w:val="0"/>
       <w:color w:val="4E9A06"/>
       <w:sz w:val="22"/>
       <w:szCs w:val="18"/>
@@ -1900,8 +2368,10 @@
     <w:basedOn w:val="VerbatimChar"/>
     <w:rPr>
       <w:rFonts w:ascii="Consolas" w:hAnsi="Consolas"/>
-      <w:i/>
-      <w:iCs/>
+      <w:b/>
+      <w:bCs/>
+      <w:i w:val="0"/>
+      <w:iCs w:val="0"/>
       <w:color w:val="4E9A06"/>
       <w:sz w:val="22"/>
       <w:szCs w:val="18"/>
@@ -1913,8 +2383,10 @@
     <w:basedOn w:val="VerbatimChar"/>
     <w:rPr>
       <w:rFonts w:ascii="Consolas" w:hAnsi="Consolas"/>
-      <w:i/>
-      <w:iCs/>
+      <w:b/>
+      <w:bCs/>
+      <w:i w:val="0"/>
+      <w:iCs w:val="0"/>
       <w:color w:val="1F497D" w:themeColor="text2"/>
       <w:sz w:val="22"/>
       <w:szCs w:val="18"/>
@@ -1926,8 +2398,10 @@
     <w:basedOn w:val="VerbatimChar"/>
     <w:rPr>
       <w:rFonts w:ascii="Consolas" w:hAnsi="Consolas"/>
-      <w:i w:val="0"/>
-      <w:iCs/>
+      <w:b/>
+      <w:bCs/>
+      <w:i/>
+      <w:iCs w:val="0"/>
       <w:color w:val="8F5902"/>
       <w:sz w:val="22"/>
       <w:szCs w:val="18"/>
@@ -1939,9 +2413,10 @@
     <w:basedOn w:val="VerbatimChar"/>
     <w:rPr>
       <w:rFonts w:ascii="Consolas" w:hAnsi="Consolas"/>
-      <w:b/>
-      <w:i w:val="0"/>
-      <w:iCs/>
+      <w:b w:val="0"/>
+      <w:bCs/>
+      <w:i/>
+      <w:iCs w:val="0"/>
       <w:color w:val="8F5902"/>
       <w:sz w:val="22"/>
       <w:szCs w:val="18"/>
@@ -1953,9 +2428,10 @@
     <w:basedOn w:val="VerbatimChar"/>
     <w:rPr>
       <w:rFonts w:ascii="Consolas" w:hAnsi="Consolas"/>
-      <w:b/>
-      <w:i w:val="0"/>
-      <w:iCs/>
+      <w:b w:val="0"/>
+      <w:bCs/>
+      <w:i/>
+      <w:iCs w:val="0"/>
       <w:color w:val="8F5902"/>
       <w:sz w:val="22"/>
       <w:szCs w:val="18"/>
@@ -1967,9 +2443,10 @@
     <w:basedOn w:val="VerbatimChar"/>
     <w:rPr>
       <w:rFonts w:ascii="Consolas" w:hAnsi="Consolas"/>
-      <w:b/>
-      <w:i w:val="0"/>
-      <w:iCs/>
+      <w:b w:val="0"/>
+      <w:bCs/>
+      <w:i/>
+      <w:iCs w:val="0"/>
       <w:color w:val="8F5902"/>
       <w:sz w:val="22"/>
       <w:szCs w:val="18"/>
@@ -1981,8 +2458,10 @@
     <w:basedOn w:val="VerbatimChar"/>
     <w:rPr>
       <w:rFonts w:ascii="Consolas" w:hAnsi="Consolas"/>
-      <w:i/>
-      <w:iCs/>
+      <w:b/>
+      <w:bCs/>
+      <w:i w:val="0"/>
+      <w:iCs w:val="0"/>
       <w:color w:val="8F5902"/>
       <w:sz w:val="22"/>
       <w:szCs w:val="18"/>
@@ -1994,8 +2473,10 @@
     <w:basedOn w:val="VerbatimChar"/>
     <w:rPr>
       <w:rFonts w:ascii="Consolas" w:hAnsi="Consolas"/>
-      <w:i/>
-      <w:iCs/>
+      <w:b/>
+      <w:bCs/>
+      <w:i w:val="0"/>
+      <w:iCs w:val="0"/>
       <w:color w:val="000000"/>
       <w:sz w:val="22"/>
       <w:szCs w:val="18"/>
@@ -2007,8 +2488,10 @@
     <w:basedOn w:val="VerbatimChar"/>
     <w:rPr>
       <w:rFonts w:ascii="Consolas" w:hAnsi="Consolas"/>
-      <w:i/>
-      <w:iCs/>
+      <w:b/>
+      <w:bCs/>
+      <w:i w:val="0"/>
+      <w:iCs w:val="0"/>
       <w:color w:val="000000"/>
       <w:sz w:val="22"/>
       <w:szCs w:val="18"/>
@@ -2020,9 +2503,10 @@
     <w:basedOn w:val="VerbatimChar"/>
     <w:rPr>
       <w:rFonts w:ascii="Consolas" w:hAnsi="Consolas"/>
-      <w:b/>
-      <w:i/>
-      <w:iCs/>
+      <w:b w:val="0"/>
+      <w:bCs/>
+      <w:i w:val="0"/>
+      <w:iCs w:val="0"/>
       <w:color w:val="204A87"/>
       <w:sz w:val="22"/>
       <w:szCs w:val="18"/>
@@ -2034,9 +2518,10 @@
     <w:basedOn w:val="VerbatimChar"/>
     <w:rPr>
       <w:rFonts w:ascii="Consolas" w:hAnsi="Consolas"/>
-      <w:b/>
-      <w:i/>
-      <w:iCs/>
+      <w:b w:val="0"/>
+      <w:bCs/>
+      <w:i w:val="0"/>
+      <w:iCs w:val="0"/>
       <w:color w:val="CE5C00"/>
       <w:sz w:val="22"/>
       <w:szCs w:val="18"/>
@@ -2048,8 +2533,10 @@
     <w:basedOn w:val="VerbatimChar"/>
     <w:rPr>
       <w:rFonts w:ascii="Consolas" w:hAnsi="Consolas"/>
-      <w:i/>
-      <w:iCs/>
+      <w:b/>
+      <w:bCs/>
+      <w:i w:val="0"/>
+      <w:iCs w:val="0"/>
       <w:color w:val="1F497D" w:themeColor="text2"/>
       <w:sz w:val="22"/>
       <w:szCs w:val="18"/>
@@ -2061,8 +2548,10 @@
     <w:basedOn w:val="VerbatimChar"/>
     <w:rPr>
       <w:rFonts w:ascii="Consolas" w:hAnsi="Consolas"/>
-      <w:i/>
-      <w:iCs/>
+      <w:b/>
+      <w:bCs/>
+      <w:i w:val="0"/>
+      <w:iCs w:val="0"/>
       <w:color w:val="1F497D" w:themeColor="text2"/>
       <w:sz w:val="22"/>
       <w:szCs w:val="18"/>
@@ -2074,8 +2563,10 @@
     <w:basedOn w:val="VerbatimChar"/>
     <w:rPr>
       <w:rFonts w:ascii="Consolas" w:hAnsi="Consolas"/>
-      <w:i w:val="0"/>
-      <w:iCs/>
+      <w:b/>
+      <w:bCs/>
+      <w:i/>
+      <w:iCs w:val="0"/>
       <w:color w:val="8F5902"/>
       <w:sz w:val="22"/>
       <w:szCs w:val="18"/>
@@ -2087,8 +2578,10 @@
     <w:basedOn w:val="VerbatimChar"/>
     <w:rPr>
       <w:rFonts w:ascii="Consolas" w:hAnsi="Consolas"/>
-      <w:i/>
-      <w:iCs/>
+      <w:b/>
+      <w:bCs/>
+      <w:i w:val="0"/>
+      <w:iCs w:val="0"/>
       <w:color w:val="C4A000"/>
       <w:sz w:val="22"/>
       <w:szCs w:val="18"/>
@@ -2100,8 +2593,10 @@
     <w:basedOn w:val="VerbatimChar"/>
     <w:rPr>
       <w:rFonts w:ascii="Consolas" w:hAnsi="Consolas"/>
-      <w:i/>
-      <w:iCs/>
+      <w:b/>
+      <w:bCs/>
+      <w:i w:val="0"/>
+      <w:iCs w:val="0"/>
       <w:color w:val="1F497D" w:themeColor="text2"/>
       <w:sz w:val="22"/>
       <w:szCs w:val="18"/>
@@ -2113,9 +2608,10 @@
     <w:basedOn w:val="VerbatimChar"/>
     <w:rPr>
       <w:rFonts w:ascii="Consolas" w:hAnsi="Consolas"/>
-      <w:b/>
-      <w:i w:val="0"/>
-      <w:iCs/>
+      <w:b w:val="0"/>
+      <w:bCs/>
+      <w:i/>
+      <w:iCs w:val="0"/>
       <w:color w:val="8F5902"/>
       <w:sz w:val="22"/>
       <w:szCs w:val="18"/>
@@ -2127,9 +2623,10 @@
     <w:basedOn w:val="VerbatimChar"/>
     <w:rPr>
       <w:rFonts w:ascii="Consolas" w:hAnsi="Consolas"/>
-      <w:b/>
-      <w:i w:val="0"/>
-      <w:iCs/>
+      <w:b w:val="0"/>
+      <w:bCs/>
+      <w:i/>
+      <w:iCs w:val="0"/>
       <w:color w:val="8F5902"/>
       <w:sz w:val="22"/>
       <w:szCs w:val="18"/>
@@ -2141,8 +2638,10 @@
     <w:basedOn w:val="VerbatimChar"/>
     <w:rPr>
       <w:rFonts w:ascii="Consolas" w:hAnsi="Consolas"/>
-      <w:i/>
-      <w:iCs/>
+      <w:b/>
+      <w:bCs/>
+      <w:i w:val="0"/>
+      <w:iCs w:val="0"/>
       <w:color w:val="EF2929"/>
       <w:sz w:val="22"/>
       <w:szCs w:val="18"/>
@@ -2154,9 +2653,10 @@
     <w:basedOn w:val="VerbatimChar"/>
     <w:rPr>
       <w:rFonts w:ascii="Consolas" w:hAnsi="Consolas"/>
-      <w:b/>
-      <w:i/>
-      <w:iCs/>
+      <w:b w:val="0"/>
+      <w:bCs/>
+      <w:i w:val="0"/>
+      <w:iCs w:val="0"/>
       <w:color w:val="A40000"/>
       <w:sz w:val="22"/>
       <w:szCs w:val="18"/>
@@ -2168,8 +2668,10 @@
     <w:basedOn w:val="VerbatimChar"/>
     <w:rPr>
       <w:rFonts w:ascii="Consolas" w:hAnsi="Consolas"/>
-      <w:i/>
-      <w:iCs/>
+      <w:b/>
+      <w:bCs/>
+      <w:i w:val="0"/>
+      <w:iCs w:val="0"/>
       <w:color w:val="1F497D" w:themeColor="text2"/>
       <w:sz w:val="22"/>
       <w:szCs w:val="18"/>
@@ -2181,15 +2683,15 @@
     <w:basedOn w:val="DefaultParagraphFont"/>
     <w:link w:val="Heading1"/>
     <w:uiPriority w:val="9"/>
-    <w:rsid w:val="00BF7D8B"/>
+    <w:rsid w:val="00EB0B8A"/>
     <w:rPr>
       <w:rFonts w:asciiTheme="majorHAnsi" w:eastAsiaTheme="majorEastAsia" w:hAnsiTheme="majorHAnsi" w:cstheme="majorBidi"/>
       <w:b/>
       <w:bCs/>
-      <w:smallCaps/>
-      <w:color w:val="000000" w:themeColor="text1"/>
-      <w:sz w:val="36"/>
-      <w:szCs w:val="36"/>
+      <w:caps/>
+      <w:spacing w:val="4"/>
+      <w:sz w:val="28"/>
+      <w:szCs w:val="28"/>
     </w:rPr>
   </w:style>
   <w:style w:type="character" w:customStyle="1" w:styleId="Heading2Char">
@@ -2197,13 +2699,11 @@
     <w:basedOn w:val="DefaultParagraphFont"/>
     <w:link w:val="Heading2"/>
     <w:uiPriority w:val="9"/>
-    <w:rsid w:val="00BF7D8B"/>
+    <w:rsid w:val="00EB0B8A"/>
     <w:rPr>
       <w:rFonts w:asciiTheme="majorHAnsi" w:eastAsiaTheme="majorEastAsia" w:hAnsiTheme="majorHAnsi" w:cstheme="majorBidi"/>
       <w:b/>
       <w:bCs/>
-      <w:smallCaps/>
-      <w:color w:val="000000" w:themeColor="text1"/>
       <w:sz w:val="28"/>
       <w:szCs w:val="28"/>
     </w:rPr>
@@ -2213,12 +2713,12 @@
     <w:basedOn w:val="DefaultParagraphFont"/>
     <w:link w:val="Heading3"/>
     <w:uiPriority w:val="9"/>
-    <w:rsid w:val="00BF7D8B"/>
+    <w:rsid w:val="00EB0B8A"/>
     <w:rPr>
       <w:rFonts w:asciiTheme="majorHAnsi" w:eastAsiaTheme="majorEastAsia" w:hAnsiTheme="majorHAnsi" w:cstheme="majorBidi"/>
-      <w:b/>
-      <w:bCs/>
-      <w:color w:val="000000" w:themeColor="text1"/>
+      <w:spacing w:val="4"/>
+      <w:sz w:val="24"/>
+      <w:szCs w:val="24"/>
     </w:rPr>
   </w:style>
   <w:style w:type="character" w:customStyle="1" w:styleId="Heading4Char">
@@ -2226,14 +2726,13 @@
     <w:basedOn w:val="DefaultParagraphFont"/>
     <w:link w:val="Heading4"/>
     <w:uiPriority w:val="9"/>
-    <w:rsid w:val="00BF7D8B"/>
+    <w:rsid w:val="00EB0B8A"/>
     <w:rPr>
       <w:rFonts w:asciiTheme="majorHAnsi" w:eastAsiaTheme="majorEastAsia" w:hAnsiTheme="majorHAnsi" w:cstheme="majorBidi"/>
-      <w:b/>
-      <w:bCs/>
       <w:i/>
       <w:iCs/>
-      <w:color w:val="000000" w:themeColor="text1"/>
+      <w:sz w:val="24"/>
+      <w:szCs w:val="24"/>
     </w:rPr>
   </w:style>
   <w:style w:type="character" w:customStyle="1" w:styleId="Heading5Char">
@@ -2241,10 +2740,11 @@
     <w:basedOn w:val="DefaultParagraphFont"/>
     <w:link w:val="Heading5"/>
     <w:uiPriority w:val="9"/>
-    <w:rsid w:val="00BF7D8B"/>
+    <w:rsid w:val="00EB0B8A"/>
     <w:rPr>
       <w:rFonts w:asciiTheme="majorHAnsi" w:eastAsiaTheme="majorEastAsia" w:hAnsiTheme="majorHAnsi" w:cstheme="majorBidi"/>
-      <w:color w:val="17365D" w:themeColor="text2" w:themeShade="BF"/>
+      <w:b/>
+      <w:bCs/>
     </w:rPr>
   </w:style>
   <w:style w:type="character" w:customStyle="1" w:styleId="Heading6Char">
@@ -2252,12 +2752,13 @@
     <w:basedOn w:val="DefaultParagraphFont"/>
     <w:link w:val="Heading6"/>
     <w:uiPriority w:val="9"/>
-    <w:rsid w:val="00BF7D8B"/>
+    <w:rsid w:val="00EB0B8A"/>
     <w:rPr>
       <w:rFonts w:asciiTheme="majorHAnsi" w:eastAsiaTheme="majorEastAsia" w:hAnsiTheme="majorHAnsi" w:cstheme="majorBidi"/>
+      <w:b/>
+      <w:bCs/>
       <w:i/>
       <w:iCs/>
-      <w:color w:val="17365D" w:themeColor="text2" w:themeShade="BF"/>
     </w:rPr>
   </w:style>
   <w:style w:type="character" w:customStyle="1" w:styleId="Heading7Char">
@@ -2265,12 +2766,10 @@
     <w:basedOn w:val="DefaultParagraphFont"/>
     <w:link w:val="Heading7"/>
     <w:uiPriority w:val="9"/>
-    <w:rsid w:val="00BF7D8B"/>
-    <w:rPr>
-      <w:rFonts w:asciiTheme="majorHAnsi" w:eastAsiaTheme="majorEastAsia" w:hAnsiTheme="majorHAnsi" w:cstheme="majorBidi"/>
+    <w:rsid w:val="00EB0B8A"/>
+    <w:rPr>
       <w:i/>
       <w:iCs/>
-      <w:color w:val="404040" w:themeColor="text1" w:themeTint="BF"/>
     </w:rPr>
   </w:style>
   <w:style w:type="character" w:customStyle="1" w:styleId="Heading8Char">
@@ -2278,12 +2777,10 @@
     <w:basedOn w:val="DefaultParagraphFont"/>
     <w:link w:val="Heading8"/>
     <w:uiPriority w:val="9"/>
-    <w:rsid w:val="00BF7D8B"/>
-    <w:rPr>
-      <w:rFonts w:asciiTheme="majorHAnsi" w:eastAsiaTheme="majorEastAsia" w:hAnsiTheme="majorHAnsi" w:cstheme="majorBidi"/>
-      <w:color w:val="404040" w:themeColor="text1" w:themeTint="BF"/>
-      <w:sz w:val="20"/>
-      <w:szCs w:val="20"/>
+    <w:rsid w:val="00EB0B8A"/>
+    <w:rPr>
+      <w:b/>
+      <w:bCs/>
     </w:rPr>
   </w:style>
   <w:style w:type="character" w:customStyle="1" w:styleId="Heading9Char">
@@ -2291,14 +2788,10 @@
     <w:basedOn w:val="DefaultParagraphFont"/>
     <w:link w:val="Heading9"/>
     <w:uiPriority w:val="9"/>
-    <w:rsid w:val="00BF7D8B"/>
-    <w:rPr>
-      <w:rFonts w:asciiTheme="majorHAnsi" w:eastAsiaTheme="majorEastAsia" w:hAnsiTheme="majorHAnsi" w:cstheme="majorBidi"/>
+    <w:rsid w:val="00EB0B8A"/>
+    <w:rPr>
       <w:i/>
       <w:iCs/>
-      <w:color w:val="404040" w:themeColor="text1" w:themeTint="BF"/>
-      <w:sz w:val="20"/>
-      <w:szCs w:val="20"/>
     </w:rPr>
   </w:style>
   <w:style w:type="character" w:customStyle="1" w:styleId="TitleChar">
@@ -2306,12 +2799,14 @@
     <w:basedOn w:val="DefaultParagraphFont"/>
     <w:link w:val="Title"/>
     <w:uiPriority w:val="10"/>
-    <w:rsid w:val="00BF7D8B"/>
+    <w:rsid w:val="00EB0B8A"/>
     <w:rPr>
       <w:rFonts w:asciiTheme="majorHAnsi" w:eastAsiaTheme="majorEastAsia" w:hAnsiTheme="majorHAnsi" w:cstheme="majorBidi"/>
-      <w:color w:val="000000" w:themeColor="text1"/>
-      <w:sz w:val="56"/>
-      <w:szCs w:val="56"/>
+      <w:b/>
+      <w:bCs/>
+      <w:spacing w:val="-7"/>
+      <w:sz w:val="48"/>
+      <w:szCs w:val="48"/>
     </w:rPr>
   </w:style>
   <w:style w:type="character" w:customStyle="1" w:styleId="SubtitleChar">
@@ -2319,10 +2814,11 @@
     <w:basedOn w:val="DefaultParagraphFont"/>
     <w:link w:val="Subtitle"/>
     <w:uiPriority w:val="11"/>
-    <w:rsid w:val="00BF7D8B"/>
-    <w:rPr>
-      <w:color w:val="5A5A5A" w:themeColor="text1" w:themeTint="A5"/>
-      <w:spacing w:val="10"/>
+    <w:rsid w:val="00EB0B8A"/>
+    <w:rPr>
+      <w:rFonts w:asciiTheme="majorHAnsi" w:eastAsiaTheme="majorEastAsia" w:hAnsiTheme="majorHAnsi" w:cstheme="majorBidi"/>
+      <w:sz w:val="24"/>
+      <w:szCs w:val="24"/>
     </w:rPr>
   </w:style>
   <w:style w:type="character" w:styleId="Strong">
@@ -2330,11 +2826,11 @@
     <w:basedOn w:val="DefaultParagraphFont"/>
     <w:uiPriority w:val="22"/>
     <w:qFormat/>
-    <w:rsid w:val="00BF7D8B"/>
-    <w:rPr>
-      <w:b/>
-      <w:bCs/>
-      <w:color w:val="000000" w:themeColor="text1"/>
+    <w:rsid w:val="00EB0B8A"/>
+    <w:rPr>
+      <w:b/>
+      <w:bCs/>
+      <w:color w:val="auto"/>
     </w:rPr>
   </w:style>
   <w:style w:type="character" w:styleId="Emphasis">
@@ -2342,7 +2838,7 @@
     <w:basedOn w:val="DefaultParagraphFont"/>
     <w:uiPriority w:val="20"/>
     <w:qFormat/>
-    <w:rsid w:val="00BF7D8B"/>
+    <w:rsid w:val="00EB0B8A"/>
     <w:rPr>
       <w:i/>
       <w:iCs/>
@@ -2353,7 +2849,7 @@
     <w:name w:val="No Spacing"/>
     <w:uiPriority w:val="1"/>
     <w:qFormat/>
-    <w:rsid w:val="00BF7D8B"/>
+    <w:rsid w:val="00EB0B8A"/>
     <w:pPr>
       <w:spacing w:after="0" w:line="240" w:lineRule="auto"/>
     </w:pPr>
@@ -2365,15 +2861,18 @@
     <w:link w:val="QuoteChar"/>
     <w:uiPriority w:val="29"/>
     <w:qFormat/>
-    <w:rsid w:val="00BF7D8B"/>
+    <w:rsid w:val="00EB0B8A"/>
     <w:pPr>
-      <w:spacing w:before="160"/>
-      <w:ind w:left="720" w:right="720"/>
+      <w:spacing w:before="200" w:line="264" w:lineRule="auto"/>
+      <w:ind w:left="864" w:right="864"/>
+      <w:jc w:val="center"/>
     </w:pPr>
     <w:rPr>
+      <w:rFonts w:asciiTheme="majorHAnsi" w:eastAsiaTheme="majorEastAsia" w:hAnsiTheme="majorHAnsi" w:cstheme="majorBidi"/>
       <w:i/>
       <w:iCs/>
-      <w:color w:val="000000" w:themeColor="text1"/>
+      <w:sz w:val="24"/>
+      <w:szCs w:val="24"/>
     </w:rPr>
   </w:style>
   <w:style w:type="character" w:customStyle="1" w:styleId="QuoteChar">
@@ -2381,11 +2880,13 @@
     <w:basedOn w:val="DefaultParagraphFont"/>
     <w:link w:val="Quote"/>
     <w:uiPriority w:val="29"/>
-    <w:rsid w:val="00BF7D8B"/>
-    <w:rPr>
+    <w:rsid w:val="00EB0B8A"/>
+    <w:rPr>
+      <w:rFonts w:asciiTheme="majorHAnsi" w:eastAsiaTheme="majorEastAsia" w:hAnsiTheme="majorHAnsi" w:cstheme="majorBidi"/>
       <w:i/>
       <w:iCs/>
-      <w:color w:val="000000" w:themeColor="text1"/>
+      <w:sz w:val="24"/>
+      <w:szCs w:val="24"/>
     </w:rPr>
   </w:style>
   <w:style w:type="paragraph" w:styleId="IntenseQuote">
@@ -2395,19 +2896,16 @@
     <w:link w:val="IntenseQuoteChar"/>
     <w:uiPriority w:val="30"/>
     <w:qFormat/>
-    <w:rsid w:val="00BF7D8B"/>
+    <w:rsid w:val="00EB0B8A"/>
     <w:pPr>
-      <w:pBdr>
-        <w:top w:val="single" w:sz="24" w:space="1" w:color="F2F2F2" w:themeColor="background1" w:themeShade="F2"/>
-        <w:bottom w:val="single" w:sz="24" w:space="1" w:color="F2F2F2" w:themeColor="background1" w:themeShade="F2"/>
-      </w:pBdr>
-      <w:shd w:val="clear" w:color="auto" w:fill="F2F2F2" w:themeFill="background1" w:themeFillShade="F2"/>
-      <w:spacing w:before="240" w:after="240"/>
+      <w:spacing w:before="100" w:beforeAutospacing="1" w:after="240"/>
       <w:ind w:left="936" w:right="936"/>
       <w:jc w:val="center"/>
     </w:pPr>
     <w:rPr>
-      <w:color w:val="000000" w:themeColor="text1"/>
+      <w:rFonts w:asciiTheme="majorHAnsi" w:eastAsiaTheme="majorEastAsia" w:hAnsiTheme="majorHAnsi" w:cstheme="majorBidi"/>
+      <w:sz w:val="26"/>
+      <w:szCs w:val="26"/>
     </w:rPr>
   </w:style>
   <w:style w:type="character" w:customStyle="1" w:styleId="IntenseQuoteChar">
@@ -2415,10 +2913,11 @@
     <w:basedOn w:val="DefaultParagraphFont"/>
     <w:link w:val="IntenseQuote"/>
     <w:uiPriority w:val="30"/>
-    <w:rsid w:val="00BF7D8B"/>
-    <w:rPr>
-      <w:color w:val="000000" w:themeColor="text1"/>
-      <w:shd w:val="clear" w:color="auto" w:fill="F2F2F2" w:themeFill="background1" w:themeFillShade="F2"/>
+    <w:rsid w:val="00EB0B8A"/>
+    <w:rPr>
+      <w:rFonts w:asciiTheme="majorHAnsi" w:eastAsiaTheme="majorEastAsia" w:hAnsiTheme="majorHAnsi" w:cstheme="majorBidi"/>
+      <w:sz w:val="26"/>
+      <w:szCs w:val="26"/>
     </w:rPr>
   </w:style>
   <w:style w:type="character" w:styleId="SubtleEmphasis">
@@ -2426,11 +2925,11 @@
     <w:basedOn w:val="DefaultParagraphFont"/>
     <w:uiPriority w:val="19"/>
     <w:qFormat/>
-    <w:rsid w:val="00BF7D8B"/>
+    <w:rsid w:val="00EB0B8A"/>
     <w:rPr>
       <w:i/>
       <w:iCs/>
-      <w:color w:val="404040" w:themeColor="text1" w:themeTint="BF"/>
+      <w:color w:val="auto"/>
     </w:rPr>
   </w:style>
   <w:style w:type="character" w:styleId="IntenseEmphasis">
@@ -2438,13 +2937,13 @@
     <w:basedOn w:val="DefaultParagraphFont"/>
     <w:uiPriority w:val="21"/>
     <w:qFormat/>
-    <w:rsid w:val="00BF7D8B"/>
+    <w:rsid w:val="00EB0B8A"/>
     <w:rPr>
       <w:b/>
       <w:bCs/>
       <w:i/>
       <w:iCs/>
-      <w:caps/>
+      <w:color w:val="auto"/>
     </w:rPr>
   </w:style>
   <w:style w:type="character" w:styleId="SubtleReference">
@@ -2452,10 +2951,10 @@
     <w:basedOn w:val="DefaultParagraphFont"/>
     <w:uiPriority w:val="31"/>
     <w:qFormat/>
-    <w:rsid w:val="00BF7D8B"/>
+    <w:rsid w:val="00EB0B8A"/>
     <w:rPr>
       <w:smallCaps/>
-      <w:color w:val="404040" w:themeColor="text1" w:themeTint="BF"/>
+      <w:color w:val="auto"/>
       <w:u w:val="single" w:color="7F7F7F" w:themeColor="text1" w:themeTint="80"/>
     </w:rPr>
   </w:style>
@@ -2464,11 +2963,12 @@
     <w:basedOn w:val="DefaultParagraphFont"/>
     <w:uiPriority w:val="32"/>
     <w:qFormat/>
-    <w:rsid w:val="00BF7D8B"/>
+    <w:rsid w:val="00EB0B8A"/>
     <w:rPr>
       <w:b/>
       <w:bCs/>
       <w:smallCaps/>
+      <w:color w:val="auto"/>
       <w:u w:val="single"/>
     </w:rPr>
   </w:style>
@@ -2477,12 +2977,12 @@
     <w:basedOn w:val="DefaultParagraphFont"/>
     <w:uiPriority w:val="33"/>
     <w:qFormat/>
-    <w:rsid w:val="00BF7D8B"/>
-    <w:rPr>
-      <w:b w:val="0"/>
-      <w:bCs w:val="0"/>
+    <w:rsid w:val="00EB0B8A"/>
+    <w:rPr>
+      <w:b/>
+      <w:bCs/>
       <w:smallCaps/>
-      <w:spacing w:val="5"/>
+      <w:color w:val="auto"/>
     </w:rPr>
   </w:style>
   <w:style w:type="character" w:customStyle="1" w:styleId="BodyTextChar">

</xml_diff>